<commit_message>
cambio en la plantilla
</commit_message>
<xml_diff>
--- a/pgpi_plantilla.docx
+++ b/pgpi_plantilla.docx
@@ -629,8 +629,6 @@
                                   </w:rPr>
                                   <w:t>CASTUERA GARCÍA, JULIO MANUEL</w:t>
                                 </w:r>
-                                <w:bookmarkStart w:id="0" w:name="_GoBack"/>
-                                <w:bookmarkEnd w:id="0"/>
                               </w:p>
                             </w:txbxContent>
                           </wps:txbx>
@@ -761,8 +759,6 @@
                             </w:rPr>
                             <w:t>CASTUERA GARCÍA, JULIO MANUEL</w:t>
                           </w:r>
-                          <w:bookmarkStart w:id="1" w:name="_GoBack"/>
-                          <w:bookmarkEnd w:id="1"/>
                         </w:p>
                       </w:txbxContent>
                     </v:textbox>
@@ -1213,18 +1209,20 @@
       <w:pPr>
         <w:pStyle w:val="Heading1"/>
       </w:pPr>
-      <w:bookmarkStart w:id="2" w:name="_Toc497764563"/>
+      <w:bookmarkStart w:id="0" w:name="_Toc497764563"/>
       <w:r>
         <w:t>[Heading 1]</w:t>
       </w:r>
-      <w:bookmarkEnd w:id="2"/>
+      <w:bookmarkEnd w:id="0"/>
     </w:p>
     <w:p/>
     <w:sectPr>
-      <w:headerReference w:type="default" r:id="rId9"/>
-      <w:footerReference w:type="even" r:id="rId10"/>
-      <w:footerReference w:type="default" r:id="rId11"/>
-      <w:headerReference w:type="first" r:id="rId12"/>
+      <w:headerReference w:type="even" r:id="rId9"/>
+      <w:headerReference w:type="default" r:id="rId10"/>
+      <w:footerReference w:type="even" r:id="rId11"/>
+      <w:footerReference w:type="default" r:id="rId12"/>
+      <w:headerReference w:type="first" r:id="rId13"/>
+      <w:footerReference w:type="first" r:id="rId14"/>
       <w:pgSz w:w="11900" w:h="16840"/>
       <w:pgMar w:top="1417" w:right="1701" w:bottom="1417" w:left="1701" w:header="708" w:footer="708" w:gutter="0"/>
       <w:cols w:space="708"/>
@@ -1294,42 +1292,52 @@
 
 <file path=word/footer2.xml><?xml version="1.0" encoding="utf-8"?>
 <w:ftr xmlns:wpc="http://schemas.microsoft.com/office/word/2010/wordprocessingCanvas" xmlns:mo="http://schemas.microsoft.com/office/mac/office/2008/main" xmlns:mc="http://schemas.openxmlformats.org/markup-compatibility/2006" xmlns:mv="urn:schemas-microsoft-com:mac:vml" xmlns:o="urn:schemas-microsoft-com:office:office" xmlns:r="http://schemas.openxmlformats.org/officeDocument/2006/relationships" xmlns:m="http://schemas.openxmlformats.org/officeDocument/2006/math" xmlns:v="urn:schemas-microsoft-com:vml" xmlns:wp14="http://schemas.microsoft.com/office/word/2010/wordprocessingDrawing" xmlns:wp="http://schemas.openxmlformats.org/drawingml/2006/wordprocessingDrawing" xmlns:w10="urn:schemas-microsoft-com:office:word" xmlns:w="http://schemas.openxmlformats.org/wordprocessingml/2006/main" xmlns:w14="http://schemas.microsoft.com/office/word/2010/wordml" xmlns:w15="http://schemas.microsoft.com/office/word/2012/wordml" xmlns:wpg="http://schemas.microsoft.com/office/word/2010/wordprocessingGroup" xmlns:wpi="http://schemas.microsoft.com/office/word/2010/wordprocessingInk" xmlns:wne="http://schemas.microsoft.com/office/word/2006/wordml" xmlns:wps="http://schemas.microsoft.com/office/word/2010/wordprocessingShape" mc:Ignorable="w14 w15 wp14">
+  <w:bookmarkStart w:id="1" w:name="_GoBack"/>
+  <w:bookmarkEnd w:id="1"/>
   <w:p>
     <w:pPr>
       <w:pStyle w:val="Footer"/>
-      <w:framePr w:wrap="none" w:vAnchor="text" w:hAnchor="margin" w:xAlign="right" w:y="1"/>
+      <w:jc w:val="center"/>
       <w:rPr>
-        <w:rStyle w:val="PageNumber"/>
+        <w:caps/>
+        <w:noProof/>
+        <w:color w:val="4472C4" w:themeColor="accent1"/>
       </w:rPr>
     </w:pPr>
     <w:r>
       <w:rPr>
-        <w:rStyle w:val="PageNumber"/>
+        <w:caps/>
+        <w:color w:val="4472C4" w:themeColor="accent1"/>
       </w:rPr>
       <w:fldChar w:fldCharType="begin"/>
     </w:r>
     <w:r>
       <w:rPr>
-        <w:rStyle w:val="PageNumber"/>
+        <w:caps/>
+        <w:color w:val="4472C4" w:themeColor="accent1"/>
       </w:rPr>
-      <w:instrText xml:space="preserve">PAGE  </w:instrText>
+      <w:instrText xml:space="preserve"> PAGE   \* MERGEFORMAT </w:instrText>
     </w:r>
     <w:r>
       <w:rPr>
-        <w:rStyle w:val="PageNumber"/>
+        <w:caps/>
+        <w:color w:val="4472C4" w:themeColor="accent1"/>
       </w:rPr>
       <w:fldChar w:fldCharType="separate"/>
     </w:r>
     <w:r>
       <w:rPr>
-        <w:rStyle w:val="PageNumber"/>
+        <w:caps/>
         <w:noProof/>
+        <w:color w:val="4472C4" w:themeColor="accent1"/>
       </w:rPr>
       <w:t>3</w:t>
     </w:r>
     <w:r>
       <w:rPr>
-        <w:rStyle w:val="PageNumber"/>
+        <w:caps/>
+        <w:noProof/>
+        <w:color w:val="4472C4" w:themeColor="accent1"/>
       </w:rPr>
       <w:fldChar w:fldCharType="end"/>
     </w:r>
@@ -1338,6 +1346,16 @@
     <w:pPr>
       <w:pStyle w:val="Footer"/>
       <w:ind w:right="360"/>
+    </w:pPr>
+  </w:p>
+</w:ftr>
+</file>
+
+<file path=word/footer3.xml><?xml version="1.0" encoding="utf-8"?>
+<w:ftr xmlns:wpc="http://schemas.microsoft.com/office/word/2010/wordprocessingCanvas" xmlns:mo="http://schemas.microsoft.com/office/mac/office/2008/main" xmlns:mc="http://schemas.openxmlformats.org/markup-compatibility/2006" xmlns:mv="urn:schemas-microsoft-com:mac:vml" xmlns:o="urn:schemas-microsoft-com:office:office" xmlns:r="http://schemas.openxmlformats.org/officeDocument/2006/relationships" xmlns:m="http://schemas.openxmlformats.org/officeDocument/2006/math" xmlns:v="urn:schemas-microsoft-com:vml" xmlns:wp14="http://schemas.microsoft.com/office/word/2010/wordprocessingDrawing" xmlns:wp="http://schemas.openxmlformats.org/drawingml/2006/wordprocessingDrawing" xmlns:w10="urn:schemas-microsoft-com:office:word" xmlns:w="http://schemas.openxmlformats.org/wordprocessingml/2006/main" xmlns:w14="http://schemas.microsoft.com/office/word/2010/wordml" xmlns:w15="http://schemas.microsoft.com/office/word/2012/wordml" xmlns:wpg="http://schemas.microsoft.com/office/word/2010/wordprocessingGroup" xmlns:wpi="http://schemas.microsoft.com/office/word/2010/wordprocessingInk" xmlns:wne="http://schemas.microsoft.com/office/word/2006/wordml" xmlns:wps="http://schemas.microsoft.com/office/word/2010/wordprocessingShape" mc:Ignorable="w14 w15 wp14">
+  <w:p>
+    <w:pPr>
+      <w:pStyle w:val="Footer"/>
     </w:pPr>
   </w:p>
 </w:ftr>
@@ -1366,119 +1384,14 @@
 <w:hdr xmlns:wpc="http://schemas.microsoft.com/office/word/2010/wordprocessingCanvas" xmlns:mo="http://schemas.microsoft.com/office/mac/office/2008/main" xmlns:mc="http://schemas.openxmlformats.org/markup-compatibility/2006" xmlns:mv="urn:schemas-microsoft-com:mac:vml" xmlns:o="urn:schemas-microsoft-com:office:office" xmlns:r="http://schemas.openxmlformats.org/officeDocument/2006/relationships" xmlns:m="http://schemas.openxmlformats.org/officeDocument/2006/math" xmlns:v="urn:schemas-microsoft-com:vml" xmlns:wp14="http://schemas.microsoft.com/office/word/2010/wordprocessingDrawing" xmlns:wp="http://schemas.openxmlformats.org/drawingml/2006/wordprocessingDrawing" xmlns:w10="urn:schemas-microsoft-com:office:word" xmlns:w="http://schemas.openxmlformats.org/wordprocessingml/2006/main" xmlns:w14="http://schemas.microsoft.com/office/word/2010/wordml" xmlns:w15="http://schemas.microsoft.com/office/word/2012/wordml" xmlns:wpg="http://schemas.microsoft.com/office/word/2010/wordprocessingGroup" xmlns:wpi="http://schemas.microsoft.com/office/word/2010/wordprocessingInk" xmlns:wne="http://schemas.microsoft.com/office/word/2006/wordml" xmlns:wps="http://schemas.microsoft.com/office/word/2010/wordprocessingShape" mc:Ignorable="w14 w15 wp14">
   <w:p>
     <w:pPr>
-      <w:spacing w:line="264" w:lineRule="auto"/>
+      <w:pStyle w:val="Header"/>
     </w:pPr>
-    <w:r>
-      <w:rPr>
-        <w:noProof/>
-        <w:color w:val="000000"/>
-        <w:lang w:eastAsia="en-GB"/>
-      </w:rPr>
-      <mc:AlternateContent>
-        <mc:Choice Requires="wps">
-          <w:drawing>
-            <wp:anchor distT="0" distB="0" distL="114300" distR="114300" simplePos="0" relativeHeight="251659264" behindDoc="0" locked="0" layoutInCell="1" allowOverlap="1" wp14:anchorId="361A928B" wp14:editId="3474AD52">
-              <wp:simplePos x="0" y="0"/>
-              <wp:positionH relativeFrom="page">
-                <wp:align>center</wp:align>
-              </wp:positionH>
-              <wp:positionV relativeFrom="page">
-                <wp:align>center</wp:align>
-              </wp:positionV>
-              <wp:extent cx="7376160" cy="9555480"/>
-              <wp:effectExtent l="0" t="0" r="26670" b="26670"/>
-              <wp:wrapNone/>
-              <wp:docPr id="222" name="Rectangle 222"/>
-              <wp:cNvGraphicFramePr/>
-              <a:graphic xmlns:a="http://schemas.openxmlformats.org/drawingml/2006/main">
-                <a:graphicData uri="http://schemas.microsoft.com/office/word/2010/wordprocessingShape">
-                  <wps:wsp>
-                    <wps:cNvSpPr/>
-                    <wps:spPr>
-                      <a:xfrm>
-                        <a:off x="0" y="0"/>
-                        <a:ext cx="7376160" cy="9555480"/>
-                      </a:xfrm>
-                      <a:prstGeom prst="rect">
-                        <a:avLst/>
-                      </a:prstGeom>
-                      <a:noFill/>
-                      <a:ln w="15875">
-                        <a:solidFill>
-                          <a:schemeClr val="bg2">
-                            <a:lumMod val="50000"/>
-                          </a:schemeClr>
-                        </a:solidFill>
-                      </a:ln>
-                    </wps:spPr>
-                    <wps:style>
-                      <a:lnRef idx="2">
-                        <a:schemeClr val="accent1">
-                          <a:shade val="50000"/>
-                        </a:schemeClr>
-                      </a:lnRef>
-                      <a:fillRef idx="1">
-                        <a:schemeClr val="accent1"/>
-                      </a:fillRef>
-                      <a:effectRef idx="0">
-                        <a:schemeClr val="accent1"/>
-                      </a:effectRef>
-                      <a:fontRef idx="minor">
-                        <a:schemeClr val="lt1"/>
-                      </a:fontRef>
-                    </wps:style>
-                    <wps:bodyPr rot="0" spcFirstLastPara="0" vertOverflow="overflow" horzOverflow="overflow" vert="horz" wrap="square" lIns="91440" tIns="45720" rIns="91440" bIns="45720" numCol="1" spcCol="0" rtlCol="0" fromWordArt="0" anchor="ctr" anchorCtr="0" forceAA="0" compatLnSpc="1">
-                      <a:prstTxWarp prst="textNoShape">
-                        <a:avLst/>
-                      </a:prstTxWarp>
-                      <a:noAutofit/>
-                    </wps:bodyPr>
-                  </wps:wsp>
-                </a:graphicData>
-              </a:graphic>
-              <wp14:sizeRelH relativeFrom="page">
-                <wp14:pctWidth>95000</wp14:pctWidth>
-              </wp14:sizeRelH>
-              <wp14:sizeRelV relativeFrom="page">
-                <wp14:pctHeight>95000</wp14:pctHeight>
-              </wp14:sizeRelV>
-            </wp:anchor>
-          </w:drawing>
-        </mc:Choice>
-        <mc:Fallback>
-          <w:pict>
-            <v:rect w14:anchorId="042F9DFC" id="Rectangle 222" o:spid="_x0000_s1026" style="position:absolute;margin-left:0;margin-top:0;width:580.8pt;height:752.4pt;z-index:251659264;visibility:visible;mso-wrap-style:square;mso-width-percent:950;mso-height-percent:950;mso-wrap-distance-left:9pt;mso-wrap-distance-top:0;mso-wrap-distance-right:9pt;mso-wrap-distance-bottom:0;mso-position-horizontal:center;mso-position-horizontal-relative:page;mso-position-vertical:center;mso-position-vertical-relative:page;mso-width-percent:950;mso-height-percent:950;mso-width-relative:page;mso-height-relative:page;v-text-anchor:middle" o:gfxdata="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" filled="f" strokecolor="#747070 [1614]" strokeweight="1.25pt">
-              <w10:wrap anchorx="page" anchory="page"/>
-            </v:rect>
-          </w:pict>
-        </mc:Fallback>
-      </mc:AlternateContent>
-    </w:r>
-    <w:sdt>
-      <w:sdtPr>
-        <w:rPr>
-          <w:color w:val="4472C4" w:themeColor="accent1"/>
-          <w:sz w:val="20"/>
-          <w:szCs w:val="20"/>
-        </w:rPr>
-        <w:alias w:val="Title"/>
-        <w:id w:val="15524250"/>
-        <w:dataBinding w:prefixMappings="xmlns:ns0='http://schemas.openxmlformats.org/package/2006/metadata/core-properties' xmlns:ns1='http://purl.org/dc/elements/1.1/'" w:xpath="/ns0:coreProperties[1]/ns1:title[1]" w:storeItemID="{6C3C8BC8-F283-45AE-878A-BAB7291924A1}"/>
-        <w:text/>
-      </w:sdtPr>
-      <w:sdtEndPr/>
-      <w:sdtContent>
-        <w:r>
-          <w:rPr>
-            <w:color w:val="4472C4" w:themeColor="accent1"/>
-            <w:sz w:val="20"/>
-            <w:szCs w:val="20"/>
-          </w:rPr>
-          <w:t>[TÍTULO DEL DOCUMENTO]</w:t>
-        </w:r>
-      </w:sdtContent>
-    </w:sdt>
   </w:p>
+</w:hdr>
+</file>
+
+<file path=word/header2.xml><?xml version="1.0" encoding="utf-8"?>
+<w:hdr xmlns:wpc="http://schemas.microsoft.com/office/word/2010/wordprocessingCanvas" xmlns:mo="http://schemas.microsoft.com/office/mac/office/2008/main" xmlns:mc="http://schemas.openxmlformats.org/markup-compatibility/2006" xmlns:mv="urn:schemas-microsoft-com:mac:vml" xmlns:o="urn:schemas-microsoft-com:office:office" xmlns:r="http://schemas.openxmlformats.org/officeDocument/2006/relationships" xmlns:m="http://schemas.openxmlformats.org/officeDocument/2006/math" xmlns:v="urn:schemas-microsoft-com:vml" xmlns:wp14="http://schemas.microsoft.com/office/word/2010/wordprocessingDrawing" xmlns:wp="http://schemas.openxmlformats.org/drawingml/2006/wordprocessingDrawing" xmlns:w10="urn:schemas-microsoft-com:office:word" xmlns:w="http://schemas.openxmlformats.org/wordprocessingml/2006/main" xmlns:w14="http://schemas.microsoft.com/office/word/2010/wordml" xmlns:w15="http://schemas.microsoft.com/office/word/2012/wordml" xmlns:wpg="http://schemas.microsoft.com/office/word/2010/wordprocessingGroup" xmlns:wpi="http://schemas.microsoft.com/office/word/2010/wordprocessingInk" xmlns:wne="http://schemas.microsoft.com/office/word/2006/wordml" xmlns:wps="http://schemas.microsoft.com/office/word/2010/wordprocessingShape" mc:Ignorable="w14 w15 wp14">
   <w:p>
     <w:pPr>
       <w:jc w:val="right"/>
@@ -1492,7 +1405,7 @@
 </w:hdr>
 </file>
 
-<file path=word/header2.xml><?xml version="1.0" encoding="utf-8"?>
+<file path=word/header3.xml><?xml version="1.0" encoding="utf-8"?>
 <w:hdr xmlns:wpc="http://schemas.microsoft.com/office/word/2010/wordprocessingCanvas" xmlns:mo="http://schemas.microsoft.com/office/mac/office/2008/main" xmlns:mc="http://schemas.openxmlformats.org/markup-compatibility/2006" xmlns:mv="urn:schemas-microsoft-com:mac:vml" xmlns:o="urn:schemas-microsoft-com:office:office" xmlns:r="http://schemas.openxmlformats.org/officeDocument/2006/relationships" xmlns:m="http://schemas.openxmlformats.org/officeDocument/2006/math" xmlns:v="urn:schemas-microsoft-com:vml" xmlns:wp14="http://schemas.microsoft.com/office/word/2010/wordprocessingDrawing" xmlns:wp="http://schemas.openxmlformats.org/drawingml/2006/wordprocessingDrawing" xmlns:w10="urn:schemas-microsoft-com:office:word" xmlns:w="http://schemas.openxmlformats.org/wordprocessingml/2006/main" xmlns:w14="http://schemas.microsoft.com/office/word/2010/wordml" xmlns:w15="http://schemas.microsoft.com/office/word/2012/wordml" xmlns:wpg="http://schemas.microsoft.com/office/word/2010/wordprocessingGroup" xmlns:wpi="http://schemas.microsoft.com/office/word/2010/wordprocessingInk" xmlns:wne="http://schemas.microsoft.com/office/word/2006/wordml" xmlns:wps="http://schemas.microsoft.com/office/word/2010/wordprocessingShape" mc:Ignorable="w14 w15 wp14">
   <w:p>
     <w:pPr>

</xml_diff>